<commit_message>
update template for 17
</commit_message>
<xml_diff>
--- a/Courses/Computer-Modeling-and-IT/Computer-Modeling-and-IT-5-Class/17-Creating-a-Sprite/17-Creating-a-Sprite-Exercises.docx
+++ b/Courses/Computer-Modeling-and-IT/Computer-Modeling-and-IT-5-Class/17-Creating-a-Sprite/17-Creating-a-Sprite-Exercises.docx
@@ -12,12 +12,27 @@
           <w:lang w:val="bg-BG"/>
         </w:rPr>
       </w:pPr>
+      <w:bookmarkStart w:id="0" w:name="_GoBack"/>
+      <w:bookmarkEnd w:id="0"/>
       <w:r>
         <w:rPr>
           <w:szCs w:val="44"/>
           <w:lang w:val="bg-BG"/>
         </w:rPr>
-        <w:t>Упражнение: Създаване на герой</w:t>
+        <w:t>Упражнение</w:t>
+      </w:r>
+      <w:r>
+        <w:rPr>
+          <w:szCs w:val="44"/>
+        </w:rPr>
+        <w:t xml:space="preserve">: </w:t>
+      </w:r>
+      <w:r>
+        <w:rPr>
+          <w:szCs w:val="44"/>
+          <w:lang w:val="bg-BG"/>
+        </w:rPr>
+        <w:t>Създаване на герой</w:t>
       </w:r>
     </w:p>
     <w:p>
@@ -40,6 +55,9 @@
         <w:t>Въпроси</w:t>
       </w:r>
       <w:r>
+        <w:rPr>
+          <w:lang w:val="en-US"/>
+        </w:rPr>
         <w:t>:</w:t>
       </w:r>
     </w:p>
@@ -48,7 +66,7 @@
         <w:pStyle w:val="ListParagraph"/>
         <w:numPr>
           <w:ilvl w:val="0"/>
-          <w:numId w:val="46"/>
+          <w:numId w:val="45"/>
         </w:numPr>
         <w:ind w:left="284" w:hanging="284"/>
         <w:rPr>
@@ -72,22 +90,34 @@
         <w:rPr>
           <w:lang w:val="bg-BG"/>
         </w:rPr>
-        <w:t xml:space="preserve"> (герой)</w:t>
+        <w:t xml:space="preserve"> </w:t>
+      </w:r>
+      <w:r>
+        <w:rPr>
+          <w:noProof/>
+        </w:rPr>
+        <w:t>(</w:t>
       </w:r>
       <w:r>
         <w:rPr>
           <w:lang w:val="bg-BG"/>
         </w:rPr>
-        <w:t xml:space="preserve"> в </w:t>
-      </w:r>
-      <w:r>
-        <w:t>Scratch</w:t>
+        <w:t>герой</w:t>
+      </w:r>
+      <w:r>
+        <w:rPr>
+          <w:noProof/>
+        </w:rPr>
+        <w:t xml:space="preserve">) </w:t>
       </w:r>
       <w:r>
         <w:rPr>
           <w:lang w:val="bg-BG"/>
         </w:rPr>
-        <w:t>?</w:t>
+        <w:t xml:space="preserve">в </w:t>
+      </w:r>
+      <w:r>
+        <w:t>Scratch?</w:t>
       </w:r>
     </w:p>
     <w:p>
@@ -95,7 +125,7 @@
         <w:pStyle w:val="ListParagraph"/>
         <w:numPr>
           <w:ilvl w:val="0"/>
-          <w:numId w:val="46"/>
+          <w:numId w:val="45"/>
         </w:numPr>
         <w:ind w:left="284" w:hanging="284"/>
         <w:rPr>
@@ -116,9 +146,6 @@
         <w:t>начините за създаване на спрайт</w:t>
       </w:r>
       <w:r>
-        <w:rPr>
-          <w:lang w:val="bg-BG"/>
-        </w:rPr>
         <w:t>?</w:t>
       </w:r>
     </w:p>
@@ -127,7 +154,7 @@
         <w:pStyle w:val="ListParagraph"/>
         <w:numPr>
           <w:ilvl w:val="0"/>
-          <w:numId w:val="46"/>
+          <w:numId w:val="45"/>
         </w:numPr>
         <w:ind w:left="284" w:hanging="284"/>
         <w:rPr>
@@ -138,7 +165,10 @@
         <w:rPr>
           <w:lang w:val="bg-BG"/>
         </w:rPr>
-        <w:t>Кой елемент на спрайта променя неговата визия и проявления?</w:t>
+        <w:t>Кой елемент на спрайта променя неговата визия и проявления</w:t>
+      </w:r>
+      <w:r>
+        <w:t>?</w:t>
       </w:r>
     </w:p>
     <w:p>
@@ -146,7 +176,7 @@
         <w:pStyle w:val="ListParagraph"/>
         <w:numPr>
           <w:ilvl w:val="0"/>
-          <w:numId w:val="46"/>
+          <w:numId w:val="45"/>
         </w:numPr>
         <w:ind w:left="284" w:hanging="284"/>
         <w:rPr>
@@ -164,30 +194,17 @@
           <w:b/>
           <w:lang w:val="bg-BG"/>
         </w:rPr>
-        <w:t>мин</w:t>
-      </w:r>
-      <w:r>
-        <w:rPr>
-          <w:b/>
+        <w:t>минимум</w:t>
+      </w:r>
+      <w:r>
+        <w:rPr>
           <w:lang w:val="bg-BG"/>
         </w:rPr>
-        <w:t>и</w:t>
-      </w:r>
-      <w:r>
-        <w:rPr>
-          <w:b/>
-          <w:lang w:val="bg-BG"/>
-        </w:rPr>
-        <w:t>мум</w:t>
-      </w:r>
-      <w:r>
-        <w:rPr>
-          <w:lang w:val="bg-BG"/>
-        </w:rPr>
-        <w:t xml:space="preserve"> трябва да има всеки един спрайт?</w:t>
-      </w:r>
-      <w:bookmarkStart w:id="0" w:name="_GoBack"/>
-      <w:bookmarkEnd w:id="0"/>
+        <w:t xml:space="preserve"> трябва да има всеки един спрайт</w:t>
+      </w:r>
+      <w:r>
+        <w:t>?</w:t>
+      </w:r>
     </w:p>
     <w:p>
       <w:pPr>
@@ -199,7 +216,13 @@
         <w:ind w:left="360" w:hanging="360"/>
       </w:pPr>
       <w:r>
-        <w:t>Задачи:</w:t>
+        <w:t>Задачи</w:t>
+      </w:r>
+      <w:r>
+        <w:rPr>
+          <w:lang w:val="en-US"/>
+        </w:rPr>
+        <w:t>:</w:t>
       </w:r>
     </w:p>
     <w:p>
@@ -207,7 +230,7 @@
         <w:pStyle w:val="Heading3"/>
         <w:numPr>
           <w:ilvl w:val="0"/>
-          <w:numId w:val="47"/>
+          <w:numId w:val="46"/>
         </w:numPr>
         <w:ind w:left="426" w:hanging="426"/>
         <w:rPr>
@@ -242,19 +265,13 @@
         <w:t>Scratch</w:t>
       </w:r>
       <w:r>
-        <w:t xml:space="preserve"> и </w:t>
+        <w:t xml:space="preserve"> </w:t>
       </w:r>
       <w:r>
         <w:rPr>
           <w:lang w:val="bg-BG"/>
         </w:rPr>
-        <w:t>нарисувайте</w:t>
-      </w:r>
-      <w:r>
-        <w:rPr>
-          <w:lang w:val="bg-BG"/>
-        </w:rPr>
-        <w:t xml:space="preserve"> </w:t>
+        <w:t xml:space="preserve">и нарисувайте </w:t>
       </w:r>
       <w:r>
         <w:rPr>
@@ -268,13 +285,28 @@
         <w:rPr>
           <w:lang w:val="bg-BG"/>
         </w:rPr>
-        <w:t xml:space="preserve"> (герой)</w:t>
+        <w:t xml:space="preserve"> </w:t>
+      </w:r>
+      <w:r>
+        <w:rPr>
+          <w:noProof/>
+        </w:rPr>
+        <w:t>(</w:t>
       </w:r>
       <w:r>
         <w:rPr>
           <w:lang w:val="bg-BG"/>
         </w:rPr>
-        <w:t xml:space="preserve"> - </w:t>
+        <w:t>герой</w:t>
+      </w:r>
+      <w:r>
+        <w:rPr>
+          <w:noProof/>
+        </w:rPr>
+        <w:t xml:space="preserve">) </w:t>
+      </w:r>
+      <w:r>
+        <w:t xml:space="preserve">- </w:t>
       </w:r>
       <w:r>
         <w:rPr>
@@ -284,9 +316,6 @@
         <w:t>космонавт</w:t>
       </w:r>
       <w:r>
-        <w:rPr>
-          <w:lang w:val="bg-BG"/>
-        </w:rPr>
         <w:t xml:space="preserve">. </w:t>
       </w:r>
     </w:p>
@@ -297,6 +326,7 @@
         <w:rPr>
           <w:sz w:val="40"/>
           <w:szCs w:val="40"/>
+          <w:lang w:val="bg-BG"/>
         </w:rPr>
       </w:pPr>
       <w:r>
@@ -306,7 +336,7 @@
           <w:szCs w:val="40"/>
         </w:rPr>
         <w:drawing>
-          <wp:inline distT="0" distB="0" distL="0" distR="0" wp14:anchorId="1D38F7DA" wp14:editId="7F86ED41">
+          <wp:inline distT="0" distB="0" distL="0" distR="0" wp14:anchorId="20010435" wp14:editId="620B24DE">
             <wp:extent cx="3482671" cy="2586555"/>
             <wp:effectExtent l="19050" t="19050" r="22860" b="23495"/>
             <wp:docPr id="2" name="Picture 2"/>
@@ -374,7 +404,7 @@
         <w:pStyle w:val="Heading3"/>
         <w:numPr>
           <w:ilvl w:val="0"/>
-          <w:numId w:val="47"/>
+          <w:numId w:val="46"/>
         </w:numPr>
         <w:ind w:left="426" w:hanging="426"/>
         <w:rPr>
@@ -385,19 +415,7 @@
         <w:rPr>
           <w:lang w:val="bg-BG"/>
         </w:rPr>
-        <w:t xml:space="preserve">Търсене на </w:t>
-      </w:r>
-      <w:r>
-        <w:rPr>
-          <w:lang w:val="bg-BG"/>
-        </w:rPr>
-        <w:t>З</w:t>
-      </w:r>
-      <w:r>
-        <w:rPr>
-          <w:lang w:val="bg-BG"/>
-        </w:rPr>
-        <w:t>емята</w:t>
+        <w:t>Търсене на Земята</w:t>
       </w:r>
     </w:p>
     <w:p>
@@ -413,16 +431,13 @@
         <w:t>Намерете планета</w:t>
       </w:r>
       <w:r>
+        <w:t xml:space="preserve">, </w:t>
+      </w:r>
+      <w:r>
         <w:rPr>
           <w:lang w:val="bg-BG"/>
         </w:rPr>
-        <w:t>, която</w:t>
-      </w:r>
-      <w:r>
-        <w:rPr>
-          <w:lang w:val="bg-BG"/>
-        </w:rPr>
-        <w:t xml:space="preserve"> прилича на </w:t>
+        <w:t xml:space="preserve">която прилича на </w:t>
       </w:r>
       <w:r>
         <w:rPr>
@@ -432,21 +447,15 @@
         <w:t>Земята</w:t>
       </w:r>
       <w:r>
+        <w:t xml:space="preserve">, </w:t>
+      </w:r>
+      <w:r>
         <w:rPr>
           <w:lang w:val="bg-BG"/>
         </w:rPr>
-        <w:t>,</w:t>
-      </w:r>
-      <w:r>
-        <w:rPr>
-          <w:lang w:val="bg-BG"/>
-        </w:rPr>
-        <w:t xml:space="preserve"> в секцията с готови спрайтове</w:t>
-      </w:r>
-      <w:r>
-        <w:rPr>
-          <w:lang w:val="bg-BG"/>
-        </w:rPr>
+        <w:t>в секцията с готови спрайтове</w:t>
+      </w:r>
+      <w:r>
         <w:t>.</w:t>
       </w:r>
     </w:p>
@@ -462,7 +471,7 @@
           <w:noProof/>
         </w:rPr>
         <w:drawing>
-          <wp:inline distT="0" distB="0" distL="0" distR="0" wp14:anchorId="262DE7DE" wp14:editId="45E3203C">
+          <wp:inline distT="0" distB="0" distL="0" distR="0" wp14:anchorId="60923AA7" wp14:editId="64E108FC">
             <wp:extent cx="1962150" cy="2260915"/>
             <wp:effectExtent l="19050" t="19050" r="19050" b="25400"/>
             <wp:docPr id="25" name="Picture 25"/>
@@ -516,7 +525,7 @@
         <w:pStyle w:val="Heading3"/>
         <w:numPr>
           <w:ilvl w:val="0"/>
-          <w:numId w:val="47"/>
+          <w:numId w:val="46"/>
         </w:numPr>
         <w:ind w:left="426" w:hanging="426"/>
         <w:rPr>
@@ -549,7 +558,22 @@
           <w:bCs/>
           <w:lang w:val="bg-BG"/>
         </w:rPr>
-        <w:t xml:space="preserve">свалете </w:t>
+        <w:t>свалете космическа снимка</w:t>
+      </w:r>
+      <w:r>
+        <w:rPr>
+          <w:lang w:val="bg-BG"/>
+        </w:rPr>
+        <w:t xml:space="preserve"> от интернет</w:t>
+      </w:r>
+      <w:r>
+        <w:t xml:space="preserve">, </w:t>
+      </w:r>
+      <w:r>
+        <w:rPr>
+          <w:lang w:val="bg-BG"/>
+        </w:rPr>
+        <w:t xml:space="preserve">която да е подходяща за </w:t>
       </w:r>
       <w:r>
         <w:rPr>
@@ -557,44 +581,30 @@
           <w:bCs/>
           <w:lang w:val="bg-BG"/>
         </w:rPr>
-        <w:t>космическа снимка</w:t>
+        <w:t>фон на сцената</w:t>
       </w:r>
       <w:r>
         <w:rPr>
           <w:lang w:val="bg-BG"/>
         </w:rPr>
-        <w:t xml:space="preserve"> от интернет</w:t>
+        <w:t xml:space="preserve"> ни</w:t>
+      </w:r>
+      <w:r>
+        <w:t xml:space="preserve">. </w:t>
       </w:r>
       <w:r>
         <w:rPr>
           <w:lang w:val="bg-BG"/>
         </w:rPr>
-        <w:t xml:space="preserve">, която да е подходяща за </w:t>
+        <w:t xml:space="preserve">След това я добавете като фон в </w:t>
       </w:r>
       <w:r>
         <w:rPr>
           <w:b/>
-          <w:bCs/>
-          <w:lang w:val="bg-BG"/>
-        </w:rPr>
-        <w:t>фон на сцената</w:t>
-      </w:r>
-      <w:r>
-        <w:rPr>
-          <w:lang w:val="bg-BG"/>
-        </w:rPr>
-        <w:t xml:space="preserve"> ни. След това я добавете като фон в </w:t>
-      </w:r>
-      <w:r>
-        <w:rPr>
-          <w:b/>
         </w:rPr>
         <w:t>Scratch</w:t>
       </w:r>
       <w:r>
-        <w:rPr>
-          <w:lang w:val="bg-BG"/>
-        </w:rPr>
         <w:t>.</w:t>
       </w:r>
     </w:p>
@@ -610,7 +620,7 @@
           <w:noProof/>
         </w:rPr>
         <w:drawing>
-          <wp:anchor distT="0" distB="0" distL="114300" distR="114300" simplePos="0" relativeHeight="251661312" behindDoc="1" locked="0" layoutInCell="1" allowOverlap="1" wp14:anchorId="74F0965A" wp14:editId="7F9895F8">
+          <wp:anchor distT="0" distB="0" distL="114300" distR="114300" simplePos="0" relativeHeight="251660288" behindDoc="1" locked="0" layoutInCell="1" allowOverlap="1" wp14:anchorId="2822901A" wp14:editId="50FF0624">
             <wp:simplePos x="0" y="0"/>
             <wp:positionH relativeFrom="margin">
               <wp:posOffset>3684905</wp:posOffset>
@@ -663,7 +673,7 @@
                       <a:tailEnd type="none" w="med" len="med"/>
                       <a:extLst>
                         <a:ext uri="{C807C97D-BFC1-408E-A445-0C87EB9F89A2}">
-                          <ask:lineSketchStyleProps xmlns:ask="http://schemas.microsoft.com/office/drawing/2018/sketchyshapes" xmlns:w16sdtdh="http://schemas.microsoft.com/office/word/2020/wordml/sdtdatahash" xmlns:w16="http://schemas.microsoft.com/office/word/2018/wordml" xmlns:w16cid="http://schemas.microsoft.com/office/word/2016/wordml/cid" xmlns:w16cex="http://schemas.microsoft.com/office/word/2018/wordml/cex" xmlns:w="http://schemas.openxmlformats.org/wordprocessingml/2006/main" xmlns:w10="urn:schemas-microsoft-com:office:word" xmlns:v="urn:schemas-microsoft-com:vml" xmlns:oel="http://schemas.microsoft.com/office/2019/extlst" xmlns:o="urn:schemas-microsoft-com:office:office" xmlns:am3d="http://schemas.microsoft.com/office/drawing/2017/model3d" xmlns:aink="http://schemas.microsoft.com/office/drawing/2016/ink" xmlns:cx8="http://schemas.microsoft.com/office/drawing/2016/5/14/chartex" xmlns:cx7="http://schemas.microsoft.com/office/drawing/2016/5/13/chartex" xmlns:cx6="http://schemas.microsoft.com/office/drawing/2016/5/12/chartex" xmlns:cx5="http://schemas.microsoft.com/office/drawing/2016/5/11/chartex" xmlns:cx4="http://schemas.microsoft.com/office/drawing/2016/5/10/chartex" xmlns:cx3="http://schemas.microsoft.com/office/drawing/2016/5/9/chartex" xmlns:cx2="http://schemas.microsoft.com/office/drawing/2015/10/21/chartex" xmlns="" sd="0">
+                          <ask:lineSketchStyleProps xmlns="" xmlns:cx2="http://schemas.microsoft.com/office/drawing/2015/10/21/chartex" xmlns:cx3="http://schemas.microsoft.com/office/drawing/2016/5/9/chartex" xmlns:cx4="http://schemas.microsoft.com/office/drawing/2016/5/10/chartex" xmlns:cx5="http://schemas.microsoft.com/office/drawing/2016/5/11/chartex" xmlns:cx6="http://schemas.microsoft.com/office/drawing/2016/5/12/chartex" xmlns:cx7="http://schemas.microsoft.com/office/drawing/2016/5/13/chartex" xmlns:cx8="http://schemas.microsoft.com/office/drawing/2016/5/14/chartex" xmlns:aink="http://schemas.microsoft.com/office/drawing/2016/ink" xmlns:am3d="http://schemas.microsoft.com/office/drawing/2017/model3d" xmlns:o="urn:schemas-microsoft-com:office:office" xmlns:oel="http://schemas.microsoft.com/office/2019/extlst" xmlns:v="urn:schemas-microsoft-com:vml" xmlns:w10="urn:schemas-microsoft-com:office:word" xmlns:w="http://schemas.openxmlformats.org/wordprocessingml/2006/main" xmlns:w16cex="http://schemas.microsoft.com/office/word/2018/wordml/cex" xmlns:w16cid="http://schemas.microsoft.com/office/word/2016/wordml/cid" xmlns:w16="http://schemas.microsoft.com/office/word/2018/wordml" xmlns:w16sdtdh="http://schemas.microsoft.com/office/word/2020/wordml/sdtdatahash" xmlns:ask="http://schemas.microsoft.com/office/drawing/2018/sketchyshapes" sd="0">
                             <a:custGeom>
                               <a:avLst/>
                               <a:gdLst/>
@@ -700,7 +710,7 @@
           <w:noProof/>
         </w:rPr>
         <w:drawing>
-          <wp:anchor distT="0" distB="0" distL="114300" distR="114300" simplePos="0" relativeHeight="251660288" behindDoc="1" locked="0" layoutInCell="1" allowOverlap="1" wp14:anchorId="17376B41" wp14:editId="73FB11A4">
+          <wp:anchor distT="0" distB="0" distL="114300" distR="114300" simplePos="0" relativeHeight="251659264" behindDoc="1" locked="0" layoutInCell="1" allowOverlap="1" wp14:anchorId="629B84F8" wp14:editId="0348FB89">
             <wp:simplePos x="0" y="0"/>
             <wp:positionH relativeFrom="margin">
               <wp:posOffset>616898</wp:posOffset>
@@ -826,24 +836,43 @@
           <w:b/>
           <w:sz w:val="40"/>
           <w:szCs w:val="40"/>
-        </w:rPr>
-      </w:pPr>
-      <w:r>
+          <w:lang w:val="bg-BG"/>
+        </w:rPr>
+      </w:pPr>
+      <w:r>
+        <w:rPr>
+          <w:lang w:val="bg-BG"/>
+        </w:rPr>
         <w:tab/>
       </w:r>
       <w:r>
+        <w:rPr>
+          <w:lang w:val="bg-BG"/>
+        </w:rPr>
         <w:tab/>
       </w:r>
       <w:r>
+        <w:rPr>
+          <w:lang w:val="bg-BG"/>
+        </w:rPr>
         <w:tab/>
       </w:r>
       <w:r>
+        <w:rPr>
+          <w:lang w:val="bg-BG"/>
+        </w:rPr>
         <w:tab/>
       </w:r>
       <w:r>
+        <w:rPr>
+          <w:lang w:val="bg-BG"/>
+        </w:rPr>
         <w:tab/>
       </w:r>
       <w:r>
+        <w:rPr>
+          <w:lang w:val="bg-BG"/>
+        </w:rPr>
         <w:tab/>
         <w:t xml:space="preserve">  </w:t>
       </w:r>
@@ -861,7 +890,7 @@
         <w:pStyle w:val="Heading3"/>
         <w:numPr>
           <w:ilvl w:val="0"/>
-          <w:numId w:val="47"/>
+          <w:numId w:val="46"/>
         </w:numPr>
         <w:spacing w:before="400"/>
         <w:ind w:left="426" w:hanging="426"/>
@@ -873,13 +902,7 @@
         <w:rPr>
           <w:lang w:val="bg-BG"/>
         </w:rPr>
-        <w:t>Сваляне на скафандъра</w:t>
-      </w:r>
-      <w:r>
-        <w:rPr>
-          <w:lang w:val="bg-BG"/>
-        </w:rPr>
-        <w:t xml:space="preserve"> на космонавта</w:t>
+        <w:t>Сваляне на скафандъра на космонавта</w:t>
       </w:r>
     </w:p>
     <w:p>
@@ -918,7 +941,16 @@
         <w:rPr>
           <w:lang w:val="bg-BG"/>
         </w:rPr>
-        <w:t xml:space="preserve"> на космонавта, в който космонавтът да бъде </w:t>
+        <w:t xml:space="preserve"> на космонавта</w:t>
+      </w:r>
+      <w:r>
+        <w:t xml:space="preserve">, </w:t>
+      </w:r>
+      <w:r>
+        <w:rPr>
+          <w:lang w:val="bg-BG"/>
+        </w:rPr>
+        <w:t xml:space="preserve">в който космонавтът да бъде </w:t>
       </w:r>
       <w:r>
         <w:rPr>
@@ -929,9 +961,6 @@
         <w:t>без своя скафандър</w:t>
       </w:r>
       <w:r>
-        <w:rPr>
-          <w:lang w:val="bg-BG"/>
-        </w:rPr>
         <w:t>.</w:t>
       </w:r>
     </w:p>
@@ -947,7 +976,7 @@
           <w:noProof/>
         </w:rPr>
         <w:drawing>
-          <wp:inline distT="0" distB="0" distL="0" distR="0" wp14:anchorId="0F532AAF" wp14:editId="2C969CA7">
+          <wp:inline distT="0" distB="0" distL="0" distR="0" wp14:anchorId="21E6574A" wp14:editId="1CAF8548">
             <wp:extent cx="4453636" cy="2539354"/>
             <wp:effectExtent l="19050" t="19050" r="23495" b="13970"/>
             <wp:docPr id="30" name="Picture 30"/>
@@ -1003,6 +1032,13 @@
         </w:rPr>
       </w:pPr>
     </w:p>
+    <w:p>
+      <w:pPr>
+        <w:rPr>
+          <w:lang w:val="bg-BG"/>
+        </w:rPr>
+      </w:pPr>
+    </w:p>
     <w:sectPr>
       <w:headerReference w:type="default" r:id="rId13"/>
       <w:footerReference w:type="default" r:id="rId14"/>
@@ -1056,16 +1092,16 @@
       <mc:AlternateContent>
         <mc:Choice Requires="wps">
           <w:drawing>
-            <wp:anchor distT="0" distB="0" distL="114300" distR="114300" simplePos="0" relativeHeight="251660288" behindDoc="0" locked="0" layoutInCell="1" allowOverlap="1" wp14:anchorId="7ACB1FAE" wp14:editId="5D8B3E36">
+            <wp:anchor distT="0" distB="0" distL="114300" distR="114300" simplePos="0" relativeHeight="251660288" behindDoc="0" locked="0" layoutInCell="1" allowOverlap="1" wp14:anchorId="7ACB1FAE" wp14:editId="29A37053">
               <wp:simplePos x="0" y="0"/>
               <wp:positionH relativeFrom="column">
-                <wp:posOffset>42545</wp:posOffset>
+                <wp:posOffset>1284605</wp:posOffset>
               </wp:positionH>
               <wp:positionV relativeFrom="paragraph">
-                <wp:posOffset>89535</wp:posOffset>
+                <wp:posOffset>88363</wp:posOffset>
               </wp:positionV>
-              <wp:extent cx="6565900" cy="513715"/>
-              <wp:effectExtent l="0" t="0" r="6350" b="635"/>
+              <wp:extent cx="5320567" cy="513715"/>
+              <wp:effectExtent l="0" t="0" r="0" b="635"/>
               <wp:wrapNone/>
               <wp:docPr id="16" name="Text Box 16"/>
               <wp:cNvGraphicFramePr>
@@ -1080,7 +1116,7 @@
                     <wps:spPr bwMode="auto">
                       <a:xfrm>
                         <a:off x="0" y="0"/>
-                        <a:ext cx="6565900" cy="513715"/>
+                        <a:ext cx="5320567" cy="513715"/>
                       </a:xfrm>
                       <a:prstGeom prst="rect">
                         <a:avLst/>
@@ -1097,7 +1133,7 @@
                       <w:txbxContent>
                         <w:p>
                           <w:pPr>
-                            <w:spacing w:after="80" w:line="240" w:lineRule="auto"/>
+                            <w:spacing w:before="60" w:after="60" w:line="240" w:lineRule="auto"/>
                             <w:jc w:val="both"/>
                             <w:rPr>
                               <w:sz w:val="17"/>
@@ -1238,7 +1274,7 @@
                         </w:p>
                         <w:p>
                           <w:pPr>
-                            <w:spacing w:after="80" w:line="240" w:lineRule="auto"/>
+                            <w:spacing w:before="60" w:after="60" w:line="240" w:lineRule="auto"/>
                             <w:jc w:val="both"/>
                             <w:rPr>
                               <w:noProof/>
@@ -1383,18 +1419,18 @@
             </wp:anchor>
           </w:drawing>
         </mc:Choice>
-        <mc:Fallback xmlns:w16sdtdh="http://schemas.microsoft.com/office/word/2020/wordml/sdtdatahash" xmlns:w16="http://schemas.microsoft.com/office/word/2018/wordml" xmlns:w16cid="http://schemas.microsoft.com/office/word/2016/wordml/cid" xmlns:w16cex="http://schemas.microsoft.com/office/word/2018/wordml/cex" xmlns:oel="http://schemas.microsoft.com/office/2019/extlst" xmlns:am3d="http://schemas.microsoft.com/office/drawing/2017/model3d" xmlns:aink="http://schemas.microsoft.com/office/drawing/2016/ink" xmlns:cx8="http://schemas.microsoft.com/office/drawing/2016/5/14/chartex" xmlns:cx7="http://schemas.microsoft.com/office/drawing/2016/5/13/chartex" xmlns:cx6="http://schemas.microsoft.com/office/drawing/2016/5/12/chartex" xmlns:cx5="http://schemas.microsoft.com/office/drawing/2016/5/11/chartex" xmlns:cx4="http://schemas.microsoft.com/office/drawing/2016/5/10/chartex" xmlns:cx3="http://schemas.microsoft.com/office/drawing/2016/5/9/chartex" xmlns:cx2="http://schemas.microsoft.com/office/drawing/2015/10/21/chartex">
+        <mc:Fallback>
           <w:pict>
             <v:shapetype w14:anchorId="7ACB1FAE" id="_x0000_t202" coordsize="21600,21600" o:spt="202" path="m,l,21600r21600,l21600,xe">
               <v:stroke joinstyle="miter"/>
               <v:path gradientshapeok="t" o:connecttype="rect"/>
             </v:shapetype>
-            <v:shape id="Text Box 16" o:spid="_x0000_s1026" type="#_x0000_t202" style="position:absolute;margin-left:3.35pt;margin-top:7.05pt;width:517pt;height:40.45pt;z-index:251660288;visibility:visible;mso-wrap-style:square;mso-width-percent:0;mso-height-percent:0;mso-wrap-distance-left:9pt;mso-wrap-distance-top:0;mso-wrap-distance-right:9pt;mso-wrap-distance-bottom:0;mso-position-horizontal:absolute;mso-position-horizontal-relative:text;mso-position-vertical:absolute;mso-position-vertical-relative:text;mso-width-percent:0;mso-height-percent:0;mso-width-relative:page;mso-height-relative:page;v-text-anchor:top" o:gfxdata="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" filled="f" stroked="f">
+            <v:shape id="Text Box 16" o:spid="_x0000_s1026" type="#_x0000_t202" style="position:absolute;margin-left:101.15pt;margin-top:6.95pt;width:418.95pt;height:40.45pt;z-index:251660288;visibility:visible;mso-wrap-style:square;mso-width-percent:0;mso-height-percent:0;mso-wrap-distance-left:9pt;mso-wrap-distance-top:0;mso-wrap-distance-right:9pt;mso-wrap-distance-bottom:0;mso-position-horizontal:absolute;mso-position-horizontal-relative:text;mso-position-vertical:absolute;mso-position-vertical-relative:text;mso-width-percent:0;mso-height-percent:0;mso-width-relative:page;mso-height-relative:page;v-text-anchor:top" o:gfxdata="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" filled="f" stroked="f">
               <v:textbox inset=".5mm,1.2mm,.5mm,.5mm">
                 <w:txbxContent>
                   <w:p>
                     <w:pPr>
-                      <w:spacing w:after="80" w:line="240" w:lineRule="auto"/>
+                      <w:spacing w:before="60" w:after="60" w:line="240" w:lineRule="auto"/>
                       <w:jc w:val="both"/>
                       <w:rPr>
                         <w:sz w:val="17"/>
@@ -1535,7 +1571,7 @@
                   </w:p>
                   <w:p>
                     <w:pPr>
-                      <w:spacing w:after="80" w:line="240" w:lineRule="auto"/>
+                      <w:spacing w:before="60" w:after="60" w:line="240" w:lineRule="auto"/>
                       <w:jc w:val="both"/>
                       <w:rPr>
                         <w:noProof/>
@@ -1674,6 +1710,75 @@
       <w:rPr>
         <w:noProof/>
       </w:rPr>
+      <w:drawing>
+        <wp:anchor distT="0" distB="0" distL="114300" distR="114300" simplePos="0" relativeHeight="251663360" behindDoc="0" locked="0" layoutInCell="1" allowOverlap="1" wp14:anchorId="4E17BC4E" wp14:editId="703668A3">
+          <wp:simplePos x="0" y="0"/>
+          <wp:positionH relativeFrom="margin">
+            <wp:posOffset>52217</wp:posOffset>
+          </wp:positionH>
+          <wp:positionV relativeFrom="paragraph">
+            <wp:posOffset>205105</wp:posOffset>
+          </wp:positionV>
+          <wp:extent cx="1107440" cy="276225"/>
+          <wp:effectExtent l="0" t="0" r="0" b="9525"/>
+          <wp:wrapSquare wrapText="bothSides"/>
+          <wp:docPr id="58" name="Picture 58" descr="SoftUniFoundation_Logo_OneLine@2x">
+            <a:hlinkClick xmlns:a="http://schemas.openxmlformats.org/drawingml/2006/main" r:id="rId3"/>
+          </wp:docPr>
+          <wp:cNvGraphicFramePr>
+            <a:graphicFrameLocks xmlns:a="http://schemas.openxmlformats.org/drawingml/2006/main" noChangeAspect="1"/>
+          </wp:cNvGraphicFramePr>
+          <a:graphic xmlns:a="http://schemas.openxmlformats.org/drawingml/2006/main">
+            <a:graphicData uri="http://schemas.openxmlformats.org/drawingml/2006/picture">
+              <pic:pic xmlns:pic="http://schemas.openxmlformats.org/drawingml/2006/picture">
+                <pic:nvPicPr>
+                  <pic:cNvPr id="58" name="Picture 58" descr="SoftUniFoundation_Logo_OneLine@2x">
+                    <a:hlinkClick r:id="rId3"/>
+                  </pic:cNvPr>
+                  <pic:cNvPicPr>
+                    <a:picLocks noChangeAspect="1" noChangeArrowheads="1"/>
+                  </pic:cNvPicPr>
+                </pic:nvPicPr>
+                <pic:blipFill>
+                  <a:blip r:embed="rId4">
+                    <a:alphaModFix amt="70000"/>
+                    <a:extLst>
+                      <a:ext uri="{28A0092B-C50C-407E-A947-70E740481C1C}">
+                        <a14:useLocalDpi xmlns:a14="http://schemas.microsoft.com/office/drawing/2010/main" val="0"/>
+                      </a:ext>
+                    </a:extLst>
+                  </a:blip>
+                  <a:srcRect/>
+                  <a:stretch>
+                    <a:fillRect/>
+                  </a:stretch>
+                </pic:blipFill>
+                <pic:spPr bwMode="auto">
+                  <a:xfrm>
+                    <a:off x="0" y="0"/>
+                    <a:ext cx="1107440" cy="276225"/>
+                  </a:xfrm>
+                  <a:prstGeom prst="rect">
+                    <a:avLst/>
+                  </a:prstGeom>
+                  <a:noFill/>
+                </pic:spPr>
+              </pic:pic>
+            </a:graphicData>
+          </a:graphic>
+          <wp14:sizeRelH relativeFrom="page">
+            <wp14:pctWidth>0</wp14:pctWidth>
+          </wp14:sizeRelH>
+          <wp14:sizeRelV relativeFrom="page">
+            <wp14:pctHeight>0</wp14:pctHeight>
+          </wp14:sizeRelV>
+        </wp:anchor>
+      </w:drawing>
+    </w:r>
+    <w:r>
+      <w:rPr>
+        <w:noProof/>
+      </w:rPr>
       <mc:AlternateContent>
         <mc:Choice Requires="wps">
           <w:drawing>
@@ -1863,7 +1968,7 @@
                               <w:sz w:val="17"/>
                               <w:szCs w:val="17"/>
                             </w:rPr>
-                            <w:t>2</w:t>
+                            <w:t>1</w:t>
                           </w:r>
                           <w:r>
                             <w:rPr>
@@ -1929,7 +2034,7 @@
                               <w:sz w:val="17"/>
                               <w:szCs w:val="17"/>
                             </w:rPr>
-                            <w:t>2</w:t>
+                            <w:t>6</w:t>
                           </w:r>
                           <w:r>
                             <w:rPr>
@@ -1962,11 +2067,7 @@
         </mc:Choice>
         <mc:Fallback>
           <w:pict>
-            <v:shapetype w14:anchorId="0D7D8A2E" id="_x0000_t202" coordsize="21600,21600" o:spt="202" path="m,l,21600r21600,l21600,xe">
-              <v:stroke joinstyle="miter"/>
-              <v:path gradientshapeok="t" o:connecttype="rect"/>
-            </v:shapetype>
-            <v:shape id="Text Box 4" o:spid="_x0000_s1027" type="#_x0000_t202" style="position:absolute;margin-left:444.65pt;margin-top:8.35pt;width:70.9pt;height:15.9pt;z-index:251661312;visibility:visible;mso-wrap-style:square;mso-width-percent:0;mso-height-percent:0;mso-wrap-distance-left:9pt;mso-wrap-distance-top:0;mso-wrap-distance-right:9pt;mso-wrap-distance-bottom:0;mso-position-horizontal:absolute;mso-position-horizontal-relative:text;mso-position-vertical:absolute;mso-position-vertical-relative:text;mso-width-percent:0;mso-height-percent:0;mso-width-relative:page;mso-height-relative:page;v-text-anchor:middle" o:gfxdata="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" filled="f" stroked="f" strokeweight=".5pt">
+            <v:shape w14:anchorId="0D7D8A2E" id="Text Box 4" o:spid="_x0000_s1027" type="#_x0000_t202" style="position:absolute;margin-left:444.65pt;margin-top:8.35pt;width:70.9pt;height:15.9pt;z-index:251661312;visibility:visible;mso-wrap-style:square;mso-width-percent:0;mso-height-percent:0;mso-wrap-distance-left:9pt;mso-wrap-distance-top:0;mso-wrap-distance-right:9pt;mso-wrap-distance-bottom:0;mso-position-horizontal:absolute;mso-position-horizontal-relative:text;mso-position-vertical:absolute;mso-position-vertical-relative:text;mso-width-percent:0;mso-height-percent:0;mso-width-relative:page;mso-height-relative:page;v-text-anchor:middle" o:gfxdata="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" filled="f" stroked="f" strokeweight=".5pt">
               <v:textbox inset="0,0,0,0">
                 <w:txbxContent>
                   <w:p>
@@ -2027,7 +2128,7 @@
                         <w:sz w:val="17"/>
                         <w:szCs w:val="17"/>
                       </w:rPr>
-                      <w:t>2</w:t>
+                      <w:t>1</w:t>
                     </w:r>
                     <w:r>
                       <w:rPr>
@@ -2093,7 +2194,7 @@
                         <w:sz w:val="17"/>
                         <w:szCs w:val="17"/>
                       </w:rPr>
-                      <w:t>2</w:t>
+                      <w:t>6</w:t>
                     </w:r>
                     <w:r>
                       <w:rPr>
@@ -5006,95 +5107,6 @@
     </w:lvl>
   </w:abstractNum>
   <w:abstractNum w:abstractNumId="28" w15:restartNumberingAfterBreak="0">
-    <w:nsid w:val="526129D2"/>
-    <w:multiLevelType w:val="hybridMultilevel"/>
-    <w:tmpl w:val="4DAAC84A"/>
-    <w:lvl w:ilvl="0" w:tplc="0409000F">
-      <w:start w:val="1"/>
-      <w:numFmt w:val="decimal"/>
-      <w:lvlText w:val="%1."/>
-      <w:lvlJc w:val="left"/>
-      <w:pPr>
-        <w:ind w:left="720" w:hanging="360"/>
-      </w:pPr>
-      <w:rPr>
-        <w:rFonts w:hint="default"/>
-      </w:rPr>
-    </w:lvl>
-    <w:lvl w:ilvl="1" w:tplc="04090019" w:tentative="1">
-      <w:start w:val="1"/>
-      <w:numFmt w:val="lowerLetter"/>
-      <w:lvlText w:val="%2."/>
-      <w:lvlJc w:val="left"/>
-      <w:pPr>
-        <w:ind w:left="1440" w:hanging="360"/>
-      </w:pPr>
-    </w:lvl>
-    <w:lvl w:ilvl="2" w:tplc="0409001B" w:tentative="1">
-      <w:start w:val="1"/>
-      <w:numFmt w:val="lowerRoman"/>
-      <w:lvlText w:val="%3."/>
-      <w:lvlJc w:val="right"/>
-      <w:pPr>
-        <w:ind w:left="2160" w:hanging="180"/>
-      </w:pPr>
-    </w:lvl>
-    <w:lvl w:ilvl="3" w:tplc="0409000F" w:tentative="1">
-      <w:start w:val="1"/>
-      <w:numFmt w:val="decimal"/>
-      <w:lvlText w:val="%4."/>
-      <w:lvlJc w:val="left"/>
-      <w:pPr>
-        <w:ind w:left="2880" w:hanging="360"/>
-      </w:pPr>
-    </w:lvl>
-    <w:lvl w:ilvl="4" w:tplc="04090019" w:tentative="1">
-      <w:start w:val="1"/>
-      <w:numFmt w:val="lowerLetter"/>
-      <w:lvlText w:val="%5."/>
-      <w:lvlJc w:val="left"/>
-      <w:pPr>
-        <w:ind w:left="3600" w:hanging="360"/>
-      </w:pPr>
-    </w:lvl>
-    <w:lvl w:ilvl="5" w:tplc="0409001B" w:tentative="1">
-      <w:start w:val="1"/>
-      <w:numFmt w:val="lowerRoman"/>
-      <w:lvlText w:val="%6."/>
-      <w:lvlJc w:val="right"/>
-      <w:pPr>
-        <w:ind w:left="4320" w:hanging="180"/>
-      </w:pPr>
-    </w:lvl>
-    <w:lvl w:ilvl="6" w:tplc="0409000F" w:tentative="1">
-      <w:start w:val="1"/>
-      <w:numFmt w:val="decimal"/>
-      <w:lvlText w:val="%7."/>
-      <w:lvlJc w:val="left"/>
-      <w:pPr>
-        <w:ind w:left="5040" w:hanging="360"/>
-      </w:pPr>
-    </w:lvl>
-    <w:lvl w:ilvl="7" w:tplc="04090019" w:tentative="1">
-      <w:start w:val="1"/>
-      <w:numFmt w:val="lowerLetter"/>
-      <w:lvlText w:val="%8."/>
-      <w:lvlJc w:val="left"/>
-      <w:pPr>
-        <w:ind w:left="5760" w:hanging="360"/>
-      </w:pPr>
-    </w:lvl>
-    <w:lvl w:ilvl="8" w:tplc="0409001B" w:tentative="1">
-      <w:start w:val="1"/>
-      <w:numFmt w:val="lowerRoman"/>
-      <w:lvlText w:val="%9."/>
-      <w:lvlJc w:val="right"/>
-      <w:pPr>
-        <w:ind w:left="6480" w:hanging="180"/>
-      </w:pPr>
-    </w:lvl>
-  </w:abstractNum>
-  <w:abstractNum w:abstractNumId="29" w15:restartNumberingAfterBreak="0">
     <w:nsid w:val="5507266E"/>
     <w:multiLevelType w:val="hybridMultilevel"/>
     <w:tmpl w:val="22522E3A"/>
@@ -5207,7 +5219,7 @@
       </w:rPr>
     </w:lvl>
   </w:abstractNum>
-  <w:abstractNum w:abstractNumId="30" w15:restartNumberingAfterBreak="0">
+  <w:abstractNum w:abstractNumId="29" w15:restartNumberingAfterBreak="0">
     <w:nsid w:val="55990837"/>
     <w:multiLevelType w:val="hybridMultilevel"/>
     <w:tmpl w:val="960254F8"/>
@@ -5320,7 +5332,7 @@
       </w:rPr>
     </w:lvl>
   </w:abstractNum>
-  <w:abstractNum w:abstractNumId="31" w15:restartNumberingAfterBreak="0">
+  <w:abstractNum w:abstractNumId="30" w15:restartNumberingAfterBreak="0">
     <w:nsid w:val="55BC60FF"/>
     <w:multiLevelType w:val="hybridMultilevel"/>
     <w:tmpl w:val="C1FC87D6"/>
@@ -5409,7 +5421,7 @@
       </w:pPr>
     </w:lvl>
   </w:abstractNum>
-  <w:abstractNum w:abstractNumId="32" w15:restartNumberingAfterBreak="0">
+  <w:abstractNum w:abstractNumId="31" w15:restartNumberingAfterBreak="0">
     <w:nsid w:val="57011AF4"/>
     <w:multiLevelType w:val="hybridMultilevel"/>
     <w:tmpl w:val="7B6EC652"/>
@@ -5498,7 +5510,7 @@
       </w:pPr>
     </w:lvl>
   </w:abstractNum>
-  <w:abstractNum w:abstractNumId="33" w15:restartNumberingAfterBreak="0">
+  <w:abstractNum w:abstractNumId="32" w15:restartNumberingAfterBreak="0">
     <w:nsid w:val="57FD43D1"/>
     <w:multiLevelType w:val="hybridMultilevel"/>
     <w:tmpl w:val="A36A9E3E"/>
@@ -5586,7 +5598,7 @@
       </w:pPr>
     </w:lvl>
   </w:abstractNum>
-  <w:abstractNum w:abstractNumId="34" w15:restartNumberingAfterBreak="0">
+  <w:abstractNum w:abstractNumId="33" w15:restartNumberingAfterBreak="0">
     <w:nsid w:val="59AA1FB0"/>
     <w:multiLevelType w:val="hybridMultilevel"/>
     <w:tmpl w:val="C874C5A6"/>
@@ -5699,7 +5711,7 @@
       </w:rPr>
     </w:lvl>
   </w:abstractNum>
-  <w:abstractNum w:abstractNumId="35" w15:restartNumberingAfterBreak="0">
+  <w:abstractNum w:abstractNumId="34" w15:restartNumberingAfterBreak="0">
     <w:nsid w:val="5E7757B2"/>
     <w:multiLevelType w:val="multilevel"/>
     <w:tmpl w:val="0E203B02"/>
@@ -5785,7 +5797,7 @@
       </w:pPr>
     </w:lvl>
   </w:abstractNum>
-  <w:abstractNum w:abstractNumId="36" w15:restartNumberingAfterBreak="0">
+  <w:abstractNum w:abstractNumId="35" w15:restartNumberingAfterBreak="0">
     <w:nsid w:val="5F9A715F"/>
     <w:multiLevelType w:val="hybridMultilevel"/>
     <w:tmpl w:val="4B26630C"/>
@@ -5898,7 +5910,7 @@
       </w:rPr>
     </w:lvl>
   </w:abstractNum>
-  <w:abstractNum w:abstractNumId="37" w15:restartNumberingAfterBreak="0">
+  <w:abstractNum w:abstractNumId="36" w15:restartNumberingAfterBreak="0">
     <w:nsid w:val="609D235C"/>
     <w:multiLevelType w:val="hybridMultilevel"/>
     <w:tmpl w:val="848696AC"/>
@@ -6011,7 +6023,7 @@
       </w:rPr>
     </w:lvl>
   </w:abstractNum>
-  <w:abstractNum w:abstractNumId="38" w15:restartNumberingAfterBreak="0">
+  <w:abstractNum w:abstractNumId="37" w15:restartNumberingAfterBreak="0">
     <w:nsid w:val="60FC6BB4"/>
     <w:multiLevelType w:val="hybridMultilevel"/>
     <w:tmpl w:val="671E692E"/>
@@ -6124,7 +6136,7 @@
       </w:rPr>
     </w:lvl>
   </w:abstractNum>
-  <w:abstractNum w:abstractNumId="39" w15:restartNumberingAfterBreak="0">
+  <w:abstractNum w:abstractNumId="38" w15:restartNumberingAfterBreak="0">
     <w:nsid w:val="636274E2"/>
     <w:multiLevelType w:val="hybridMultilevel"/>
     <w:tmpl w:val="0732809A"/>
@@ -6213,7 +6225,7 @@
       </w:pPr>
     </w:lvl>
   </w:abstractNum>
-  <w:abstractNum w:abstractNumId="40" w15:restartNumberingAfterBreak="0">
+  <w:abstractNum w:abstractNumId="39" w15:restartNumberingAfterBreak="0">
     <w:nsid w:val="6B944EC9"/>
     <w:multiLevelType w:val="hybridMultilevel"/>
     <w:tmpl w:val="8076D1AC"/>
@@ -6326,7 +6338,7 @@
       </w:rPr>
     </w:lvl>
   </w:abstractNum>
-  <w:abstractNum w:abstractNumId="41" w15:restartNumberingAfterBreak="0">
+  <w:abstractNum w:abstractNumId="40" w15:restartNumberingAfterBreak="0">
     <w:nsid w:val="6EBD0C51"/>
     <w:multiLevelType w:val="hybridMultilevel"/>
     <w:tmpl w:val="5C28EE1A"/>
@@ -6439,7 +6451,7 @@
       </w:rPr>
     </w:lvl>
   </w:abstractNum>
-  <w:abstractNum w:abstractNumId="42" w15:restartNumberingAfterBreak="0">
+  <w:abstractNum w:abstractNumId="41" w15:restartNumberingAfterBreak="0">
     <w:nsid w:val="75F22415"/>
     <w:multiLevelType w:val="hybridMultilevel"/>
     <w:tmpl w:val="DB2EF382"/>
@@ -6525,7 +6537,7 @@
       </w:pPr>
     </w:lvl>
   </w:abstractNum>
-  <w:abstractNum w:abstractNumId="43" w15:restartNumberingAfterBreak="0">
+  <w:abstractNum w:abstractNumId="42" w15:restartNumberingAfterBreak="0">
     <w:nsid w:val="766D73FB"/>
     <w:multiLevelType w:val="hybridMultilevel"/>
     <w:tmpl w:val="646AC9A6"/>
@@ -6614,7 +6626,7 @@
       </w:pPr>
     </w:lvl>
   </w:abstractNum>
-  <w:abstractNum w:abstractNumId="44" w15:restartNumberingAfterBreak="0">
+  <w:abstractNum w:abstractNumId="43" w15:restartNumberingAfterBreak="0">
     <w:nsid w:val="771A7929"/>
     <w:multiLevelType w:val="hybridMultilevel"/>
     <w:tmpl w:val="B5EA489E"/>
@@ -6727,7 +6739,7 @@
       </w:rPr>
     </w:lvl>
   </w:abstractNum>
-  <w:abstractNum w:abstractNumId="45" w15:restartNumberingAfterBreak="0">
+  <w:abstractNum w:abstractNumId="44" w15:restartNumberingAfterBreak="0">
     <w:nsid w:val="7A0155B4"/>
     <w:multiLevelType w:val="hybridMultilevel"/>
     <w:tmpl w:val="581A57DA"/>
@@ -6844,19 +6856,19 @@
     <w:abstractNumId w:val="0"/>
   </w:num>
   <w:num w:numId="2">
-    <w:abstractNumId w:val="45"/>
+    <w:abstractNumId w:val="44"/>
   </w:num>
   <w:num w:numId="3">
     <w:abstractNumId w:val="8"/>
   </w:num>
   <w:num w:numId="4">
+    <w:abstractNumId w:val="28"/>
+  </w:num>
+  <w:num w:numId="5">
     <w:abstractNumId w:val="29"/>
   </w:num>
-  <w:num w:numId="5">
-    <w:abstractNumId w:val="30"/>
-  </w:num>
   <w:num w:numId="6">
-    <w:abstractNumId w:val="36"/>
+    <w:abstractNumId w:val="35"/>
   </w:num>
   <w:num w:numId="7">
     <w:abstractNumId w:val="3"/>
@@ -6907,28 +6919,28 @@
     <w:abstractNumId w:val="1"/>
   </w:num>
   <w:num w:numId="14">
-    <w:abstractNumId w:val="35"/>
+    <w:abstractNumId w:val="34"/>
   </w:num>
   <w:num w:numId="15">
     <w:abstractNumId w:val="9"/>
   </w:num>
   <w:num w:numId="16">
-    <w:abstractNumId w:val="40"/>
+    <w:abstractNumId w:val="39"/>
   </w:num>
   <w:num w:numId="17">
     <w:abstractNumId w:val="27"/>
   </w:num>
   <w:num w:numId="18">
-    <w:abstractNumId w:val="44"/>
+    <w:abstractNumId w:val="43"/>
   </w:num>
   <w:num w:numId="19">
-    <w:abstractNumId w:val="37"/>
+    <w:abstractNumId w:val="36"/>
   </w:num>
   <w:num w:numId="20">
     <w:abstractNumId w:val="18"/>
   </w:num>
   <w:num w:numId="21">
-    <w:abstractNumId w:val="33"/>
+    <w:abstractNumId w:val="32"/>
   </w:num>
   <w:num w:numId="22">
     <w:abstractNumId w:val="11"/>
@@ -6946,13 +6958,13 @@
     <w:abstractNumId w:val="15"/>
   </w:num>
   <w:num w:numId="27">
-    <w:abstractNumId w:val="39"/>
+    <w:abstractNumId w:val="38"/>
   </w:num>
   <w:num w:numId="28">
     <w:abstractNumId w:val="17"/>
   </w:num>
   <w:num w:numId="29">
-    <w:abstractNumId w:val="43"/>
+    <w:abstractNumId w:val="42"/>
   </w:num>
   <w:num w:numId="30">
     <w:abstractNumId w:val="20"/>
@@ -6961,16 +6973,16 @@
     <w:abstractNumId w:val="10"/>
   </w:num>
   <w:num w:numId="32">
-    <w:abstractNumId w:val="38"/>
+    <w:abstractNumId w:val="37"/>
   </w:num>
   <w:num w:numId="33">
-    <w:abstractNumId w:val="41"/>
+    <w:abstractNumId w:val="40"/>
   </w:num>
   <w:num w:numId="34">
     <w:abstractNumId w:val="25"/>
   </w:num>
   <w:num w:numId="35">
-    <w:abstractNumId w:val="42"/>
+    <w:abstractNumId w:val="41"/>
   </w:num>
   <w:num w:numId="36">
     <w:abstractNumId w:val="5"/>
@@ -6982,7 +6994,7 @@
     <w:abstractNumId w:val="13"/>
   </w:num>
   <w:num w:numId="39">
-    <w:abstractNumId w:val="31"/>
+    <w:abstractNumId w:val="30"/>
   </w:num>
   <w:num w:numId="40">
     <w:abstractNumId w:val="24"/>
@@ -6991,7 +7003,7 @@
     <w:abstractNumId w:val="22"/>
   </w:num>
   <w:num w:numId="42">
-    <w:abstractNumId w:val="34"/>
+    <w:abstractNumId w:val="33"/>
   </w:num>
   <w:num w:numId="43">
     <w:abstractNumId w:val="4"/>
@@ -7000,13 +7012,10 @@
     <w:abstractNumId w:val="16"/>
   </w:num>
   <w:num w:numId="45">
-    <w:abstractNumId w:val="28"/>
+    <w:abstractNumId w:val="23"/>
   </w:num>
   <w:num w:numId="46">
-    <w:abstractNumId w:val="23"/>
-  </w:num>
-  <w:num w:numId="47">
-    <w:abstractNumId w:val="32"/>
+    <w:abstractNumId w:val="31"/>
   </w:num>
 </w:numbering>
 </file>
@@ -7838,8 +7847,8 @@
       <w:u w:val="single"/>
     </w:rPr>
   </w:style>
-  <w:style w:type="character" w:customStyle="1" w:styleId="UnresolvedMention1">
-    <w:name w:val="Unresolved Mention1"/>
+  <w:style w:type="character" w:customStyle="1" w:styleId="UnresolvedMention">
+    <w:name w:val="Unresolved Mention"/>
     <w:basedOn w:val="DefaultParagraphFont"/>
     <w:uiPriority w:val="99"/>
     <w:semiHidden/>
@@ -8138,30 +8147,12 @@
 </a:theme>
 </file>
 
-<file path=word/webextensions/taskpanes.xml><?xml version="1.0" encoding="utf-8"?>
-<wetp:taskpanes xmlns:wetp="http://schemas.microsoft.com/office/webextensions/taskpanes/2010/11">
-  <wetp:taskpane dockstate="right" visibility="0" width="350" row="3">
-    <wetp:webextensionref xmlns:r="http://schemas.openxmlformats.org/officeDocument/2006/relationships" r:id="rId1"/>
-  </wetp:taskpane>
-</wetp:taskpanes>
-</file>
-
-<file path=word/webextensions/webextension1.xml><?xml version="1.0" encoding="utf-8"?>
-<we:webextension xmlns:we="http://schemas.microsoft.com/office/webextensions/webextension/2010/11" id="{EBBBE4C1-32F3-49BC-A663-9B21B1F8D1B4}">
-  <we:reference id="wa104099688" version="1.3.0.0" store="en-US" storeType="OMEX"/>
-  <we:alternateReferences/>
-  <we:properties/>
-  <we:bindings/>
-  <we:snapshot xmlns:r="http://schemas.openxmlformats.org/officeDocument/2006/relationships"/>
-</we:webextension>
-</file>
-
 <file path=customXml/item1.xml><?xml version="1.0" encoding="utf-8"?>
 <b:Sources xmlns:b="http://schemas.openxmlformats.org/officeDocument/2006/bibliography" xmlns="http://schemas.openxmlformats.org/officeDocument/2006/bibliography" SelectedStyle="\APA.XSL" StyleName="APA"/>
 </file>
 
 <file path=customXml/itemProps1.xml><?xml version="1.0" encoding="utf-8"?>
-<ds:datastoreItem xmlns:ds="http://schemas.openxmlformats.org/officeDocument/2006/customXml" ds:itemID="{BFB3E731-2D23-42BD-A0FD-6D914FE5705D}">
+<ds:datastoreItem xmlns:ds="http://schemas.openxmlformats.org/officeDocument/2006/customXml" ds:itemID="{FC0BCC86-6357-4ABD-B688-7429623C3540}">
   <ds:schemaRefs>
     <ds:schemaRef ds:uri="http://schemas.openxmlformats.org/officeDocument/2006/bibliography"/>
   </ds:schemaRefs>

</xml_diff>